<commit_message>
Fixed redraw ellipse bug, Started undo/redo
ellipse kept clearing on redraw
</commit_message>
<xml_diff>
--- a/Report.docx
+++ b/Report.docx
@@ -389,34 +389,7 @@
                                         <w:sz w:val="24"/>
                                         <w:szCs w:val="24"/>
                                       </w:rPr>
-                                      <w:t xml:space="preserve">A unique vector design tool has been created </w:t>
-                                    </w:r>
-                                    <w:proofErr w:type="gramStart"/>
-                                    <w:r>
-                                      <w:rPr>
-                                        <w:color w:val="595959" w:themeColor="text1" w:themeTint="A6"/>
-                                        <w:sz w:val="24"/>
-                                        <w:szCs w:val="24"/>
-                                      </w:rPr>
-                                      <w:t>in reference to</w:t>
-                                    </w:r>
-                                    <w:proofErr w:type="gramEnd"/>
-                                    <w:r>
-                                      <w:rPr>
-                                        <w:color w:val="595959" w:themeColor="text1" w:themeTint="A6"/>
-                                        <w:sz w:val="24"/>
-                                        <w:szCs w:val="24"/>
-                                      </w:rPr>
-                                      <w:t xml:space="preserve"> specifications to fast track the design process.  Originally the process involved was laborious and required the manual construction of </w:t>
-                                    </w:r>
-                                    <w:proofErr w:type="gramStart"/>
-                                    <w:r>
-                                      <w:rPr>
-                                        <w:color w:val="595959" w:themeColor="text1" w:themeTint="A6"/>
-                                        <w:sz w:val="24"/>
-                                        <w:szCs w:val="24"/>
-                                      </w:rPr>
-                                      <w:t>a .</w:t>
+                                      <w:t>A unique vector design tool has been created in reference to specifications to fast track the design process.  Originally the process involved was laborious and required the manual construction of a .</w:t>
                                     </w:r>
                                     <w:proofErr w:type="spellStart"/>
                                     <w:r>
@@ -428,7 +401,6 @@
                                       <w:t>vec</w:t>
                                     </w:r>
                                     <w:proofErr w:type="spellEnd"/>
-                                    <w:proofErr w:type="gramEnd"/>
                                     <w:r>
                                       <w:rPr>
                                         <w:color w:val="595959" w:themeColor="text1" w:themeTint="A6"/>
@@ -469,25 +441,7 @@
                                         <w:sz w:val="24"/>
                                         <w:szCs w:val="24"/>
                                       </w:rPr>
-                                      <w:t xml:space="preserve"> easy to use canvas.  Alongside this, additional features have been added to help make the designers life easy.  All team members </w:t>
-                                    </w:r>
-                                    <w:proofErr w:type="gramStart"/>
-                                    <w:r>
-                                      <w:rPr>
-                                        <w:color w:val="595959" w:themeColor="text1" w:themeTint="A6"/>
-                                        <w:sz w:val="24"/>
-                                        <w:szCs w:val="24"/>
-                                      </w:rPr>
-                                      <w:t>input</w:t>
-                                    </w:r>
-                                    <w:proofErr w:type="gramEnd"/>
-                                    <w:r>
-                                      <w:rPr>
-                                        <w:color w:val="595959" w:themeColor="text1" w:themeTint="A6"/>
-                                        <w:sz w:val="24"/>
-                                        <w:szCs w:val="24"/>
-                                      </w:rPr>
-                                      <w:t xml:space="preserve"> and management styles have been included in this report to show the process of design</w:t>
+                                      <w:t xml:space="preserve"> easy to use canvas.  Alongside this, additional features have been added to help make the designers life easy.  All team members input and management styles have been included in this report to show the process of design</w:t>
                                     </w:r>
                                     <w:r>
                                       <w:rPr>
@@ -534,7 +488,7 @@
                     <v:stroke joinstyle="miter"/>
                     <v:path gradientshapeok="t" o:connecttype="rect"/>
                   </v:shapetype>
-                  <v:shape id="Text Box 153" o:spid="_x0000_s1026" type="#_x0000_t202" style="position:absolute;left:0;text-align:left;margin-left:-171.9pt;margin-top:441.55pt;width:581.1pt;height:79.5pt;z-index:251661312;visibility:visible;mso-wrap-style:square;mso-width-percent:0;mso-height-percent:100;mso-wrap-distance-left:9pt;mso-wrap-distance-top:0;mso-wrap-distance-right:9pt;mso-wrap-distance-bottom:0;mso-position-horizontal:absolute;mso-position-horizontal-relative:margin;mso-position-vertical:absolute;mso-position-vertical-relative:page;mso-width-percent:0;mso-height-percent:100;mso-width-relative:page;mso-height-relative:page;v-text-anchor:top" o:gfxdata="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" filled="f" stroked="f" strokeweight=".5pt">
+                  <v:shape id="Text Box 153" o:spid="_x0000_s1026" type="#_x0000_t202" style="position:absolute;left:0;text-align:left;margin-left:-171.9pt;margin-top:441.55pt;width:581.1pt;height:79.5pt;z-index:251661312;visibility:visible;mso-wrap-style:square;mso-width-percent:0;mso-height-percent:100;mso-wrap-distance-left:9pt;mso-wrap-distance-top:0;mso-wrap-distance-right:9pt;mso-wrap-distance-bottom:0;mso-position-horizontal:absolute;mso-position-horizontal-relative:margin;mso-position-vertical:absolute;mso-position-vertical-relative:page;mso-width-percent:0;mso-height-percent:100;mso-width-relative:page;mso-height-relative:page;v-text-anchor:top" o:gfxdata="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" filled="f" stroked="f" strokeweight=".5pt">
                     <v:textbox style="mso-fit-shape-to-text:t" inset="126pt,0,54pt,0">
                       <w:txbxContent>
                         <w:p>
@@ -586,34 +540,7 @@
                                   <w:sz w:val="24"/>
                                   <w:szCs w:val="24"/>
                                 </w:rPr>
-                                <w:t xml:space="preserve">A unique vector design tool has been created </w:t>
-                              </w:r>
-                              <w:proofErr w:type="gramStart"/>
-                              <w:r>
-                                <w:rPr>
-                                  <w:color w:val="595959" w:themeColor="text1" w:themeTint="A6"/>
-                                  <w:sz w:val="24"/>
-                                  <w:szCs w:val="24"/>
-                                </w:rPr>
-                                <w:t>in reference to</w:t>
-                              </w:r>
-                              <w:proofErr w:type="gramEnd"/>
-                              <w:r>
-                                <w:rPr>
-                                  <w:color w:val="595959" w:themeColor="text1" w:themeTint="A6"/>
-                                  <w:sz w:val="24"/>
-                                  <w:szCs w:val="24"/>
-                                </w:rPr>
-                                <w:t xml:space="preserve"> specifications to fast track the design process.  Originally the process involved was laborious and required the manual construction of </w:t>
-                              </w:r>
-                              <w:proofErr w:type="gramStart"/>
-                              <w:r>
-                                <w:rPr>
-                                  <w:color w:val="595959" w:themeColor="text1" w:themeTint="A6"/>
-                                  <w:sz w:val="24"/>
-                                  <w:szCs w:val="24"/>
-                                </w:rPr>
-                                <w:t>a .</w:t>
+                                <w:t>A unique vector design tool has been created in reference to specifications to fast track the design process.  Originally the process involved was laborious and required the manual construction of a .</w:t>
                               </w:r>
                               <w:proofErr w:type="spellStart"/>
                               <w:r>
@@ -625,7 +552,6 @@
                                 <w:t>vec</w:t>
                               </w:r>
                               <w:proofErr w:type="spellEnd"/>
-                              <w:proofErr w:type="gramEnd"/>
                               <w:r>
                                 <w:rPr>
                                   <w:color w:val="595959" w:themeColor="text1" w:themeTint="A6"/>
@@ -666,25 +592,7 @@
                                   <w:sz w:val="24"/>
                                   <w:szCs w:val="24"/>
                                 </w:rPr>
-                                <w:t xml:space="preserve"> easy to use canvas.  Alongside this, additional features have been added to help make the designers life easy.  All team members </w:t>
-                              </w:r>
-                              <w:proofErr w:type="gramStart"/>
-                              <w:r>
-                                <w:rPr>
-                                  <w:color w:val="595959" w:themeColor="text1" w:themeTint="A6"/>
-                                  <w:sz w:val="24"/>
-                                  <w:szCs w:val="24"/>
-                                </w:rPr>
-                                <w:t>input</w:t>
-                              </w:r>
-                              <w:proofErr w:type="gramEnd"/>
-                              <w:r>
-                                <w:rPr>
-                                  <w:color w:val="595959" w:themeColor="text1" w:themeTint="A6"/>
-                                  <w:sz w:val="24"/>
-                                  <w:szCs w:val="24"/>
-                                </w:rPr>
-                                <w:t xml:space="preserve"> and management styles have been included in this report to show the process of design</w:t>
+                                <w:t xml:space="preserve"> easy to use canvas.  Alongside this, additional features have been added to help make the designers life easy.  All team members input and management styles have been included in this report to show the process of design</w:t>
                               </w:r>
                               <w:r>
                                 <w:rPr>
@@ -1011,7 +919,7 @@
               </mc:Choice>
               <mc:Fallback>
                 <w:pict>
-                  <v:shape id="Text Box 152" o:spid="_x0000_s1027" type="#_x0000_t202" style="position:absolute;left:0;text-align:left;margin-left:-178.8pt;margin-top:528.75pt;width:8in;height:114.6pt;z-index:251660288;visibility:visible;mso-wrap-style:square;mso-width-percent:941;mso-height-percent:0;mso-wrap-distance-left:9pt;mso-wrap-distance-top:0;mso-wrap-distance-right:9pt;mso-wrap-distance-bottom:0;mso-position-horizontal:absolute;mso-position-horizontal-relative:margin;mso-position-vertical:absolute;mso-position-vertical-relative:margin;mso-width-percent:941;mso-height-percent:0;mso-width-relative:page;mso-height-relative:page;v-text-anchor:bottom" o:gfxdata="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" filled="f" stroked="f" strokeweight=".5pt">
+                  <v:shape id="Text Box 152" o:spid="_x0000_s1027" type="#_x0000_t202" style="position:absolute;left:0;text-align:left;margin-left:-178.8pt;margin-top:528.75pt;width:8in;height:114.6pt;z-index:251660288;visibility:visible;mso-wrap-style:square;mso-width-percent:941;mso-height-percent:0;mso-wrap-distance-left:9pt;mso-wrap-distance-top:0;mso-wrap-distance-right:9pt;mso-wrap-distance-bottom:0;mso-position-horizontal:absolute;mso-position-horizontal-relative:margin;mso-position-vertical:absolute;mso-position-vertical-relative:margin;mso-width-percent:941;mso-height-percent:0;mso-width-relative:page;mso-height-relative:page;v-text-anchor:bottom" o:gfxdata="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" filled="f" stroked="f" strokeweight=".5pt">
                     <v:textbox inset="126pt,0,54pt,0">
                       <w:txbxContent>
                         <w:p>
@@ -1446,7 +1354,7 @@
               </mc:Choice>
               <mc:Fallback>
                 <w:pict>
-                  <v:shape id="Text Box 154" o:spid="_x0000_s1028" type="#_x0000_t202" style="position:absolute;left:0;text-align:left;margin-left:-171.85pt;margin-top:136.9pt;width:8in;height:286.5pt;z-index:251659264;visibility:visible;mso-wrap-style:square;mso-width-percent:941;mso-height-percent:363;mso-wrap-distance-left:9pt;mso-wrap-distance-top:0;mso-wrap-distance-right:9pt;mso-wrap-distance-bottom:0;mso-position-horizontal:absolute;mso-position-horizontal-relative:margin;mso-position-vertical:absolute;mso-position-vertical-relative:page;mso-width-percent:941;mso-height-percent:363;mso-width-relative:page;mso-height-relative:page;v-text-anchor:bottom" o:gfxdata="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" filled="f" stroked="f" strokeweight=".5pt">
+                  <v:shape id="Text Box 154" o:spid="_x0000_s1028" type="#_x0000_t202" style="position:absolute;left:0;text-align:left;margin-left:-171.85pt;margin-top:136.9pt;width:8in;height:286.5pt;z-index:251659264;visibility:visible;mso-wrap-style:square;mso-width-percent:941;mso-height-percent:363;mso-wrap-distance-left:9pt;mso-wrap-distance-top:0;mso-wrap-distance-right:9pt;mso-wrap-distance-bottom:0;mso-position-horizontal:absolute;mso-position-horizontal-relative:margin;mso-position-vertical:absolute;mso-position-vertical-relative:page;mso-width-percent:941;mso-height-percent:363;mso-width-relative:page;mso-height-relative:page;v-text-anchor:bottom" o:gfxdata="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" filled="f" stroked="f" strokeweight=".5pt">
                     <v:textbox inset="126pt,0,54pt,0">
                       <w:txbxContent>
                         <w:p>
@@ -2886,6 +2794,8 @@
       <w:r>
         <w:t>Undo history support</w:t>
       </w:r>
+      <w:bookmarkStart w:id="4" w:name="_GoBack"/>
+      <w:bookmarkEnd w:id="4"/>
     </w:p>
     <w:p>
       <w:pPr>
@@ -2907,11 +2817,11 @@
       <w:pPr>
         <w:pStyle w:val="Heading1"/>
       </w:pPr>
-      <w:bookmarkStart w:id="4" w:name="_Toc9958142"/>
+      <w:bookmarkStart w:id="5" w:name="_Toc9958142"/>
       <w:r>
         <w:t>Statement of Contribution</w:t>
       </w:r>
-      <w:bookmarkEnd w:id="4"/>
+      <w:bookmarkEnd w:id="5"/>
     </w:p>
     <w:p>
       <w:pPr>
@@ -2936,13 +2846,13 @@
         <w:tblLook w:val="04A0" w:firstRow="1" w:lastRow="0" w:firstColumn="1" w:lastColumn="0" w:noHBand="0" w:noVBand="1"/>
       </w:tblPr>
       <w:tblGrid>
-        <w:gridCol w:w="3985"/>
-        <w:gridCol w:w="5031"/>
+        <w:gridCol w:w="3114"/>
+        <w:gridCol w:w="5902"/>
       </w:tblGrid>
       <w:tr>
         <w:tc>
           <w:tcPr>
-            <w:tcW w:w="2210" w:type="pct"/>
+            <w:tcW w:w="1727" w:type="pct"/>
           </w:tcPr>
           <w:p>
             <w:pPr>
@@ -2962,7 +2872,7 @@
         </w:tc>
         <w:tc>
           <w:tcPr>
-            <w:tcW w:w="2790" w:type="pct"/>
+            <w:tcW w:w="3273" w:type="pct"/>
           </w:tcPr>
           <w:p>
             <w:pPr>
@@ -2984,7 +2894,7 @@
       <w:tr>
         <w:tc>
           <w:tcPr>
-            <w:tcW w:w="2210" w:type="pct"/>
+            <w:tcW w:w="1727" w:type="pct"/>
           </w:tcPr>
           <w:p>
             <w:pPr>
@@ -3005,7 +2915,7 @@
         </w:tc>
         <w:tc>
           <w:tcPr>
-            <w:tcW w:w="2790" w:type="pct"/>
+            <w:tcW w:w="3273" w:type="pct"/>
           </w:tcPr>
           <w:p>
             <w:pPr>
@@ -3054,8 +2964,6 @@
             <w:r>
               <w:t>Code quality</w:t>
             </w:r>
-            <w:bookmarkStart w:id="5" w:name="_GoBack"/>
-            <w:bookmarkEnd w:id="5"/>
           </w:p>
           <w:p>
             <w:pPr>
@@ -3098,7 +3006,7 @@
       <w:tr>
         <w:tc>
           <w:tcPr>
-            <w:tcW w:w="2210" w:type="pct"/>
+            <w:tcW w:w="1727" w:type="pct"/>
           </w:tcPr>
           <w:p>
             <w:pPr>
@@ -3124,7 +3032,7 @@
         </w:tc>
         <w:tc>
           <w:tcPr>
-            <w:tcW w:w="2790" w:type="pct"/>
+            <w:tcW w:w="3273" w:type="pct"/>
           </w:tcPr>
           <w:p>
             <w:pPr>
@@ -3179,7 +3087,7 @@
       <w:tr>
         <w:tc>
           <w:tcPr>
-            <w:tcW w:w="2210" w:type="pct"/>
+            <w:tcW w:w="1727" w:type="pct"/>
           </w:tcPr>
           <w:p>
             <w:pPr>
@@ -3200,7 +3108,7 @@
         </w:tc>
         <w:tc>
           <w:tcPr>
-            <w:tcW w:w="2790" w:type="pct"/>
+            <w:tcW w:w="3273" w:type="pct"/>
           </w:tcPr>
           <w:p>
             <w:pPr>
@@ -3243,19 +3151,14 @@
       <w:tr>
         <w:tc>
           <w:tcPr>
-            <w:tcW w:w="2210" w:type="pct"/>
+            <w:tcW w:w="1727" w:type="pct"/>
           </w:tcPr>
           <w:p>
             <w:pPr>
               <w:pStyle w:val="NoSpacing"/>
             </w:pPr>
-            <w:proofErr w:type="spellStart"/>
-            <w:r>
-              <w:t>Sreya</w:t>
-            </w:r>
-            <w:proofErr w:type="spellEnd"/>
-            <w:r>
-              <w:t xml:space="preserve"> Singh</w:t>
+            <w:r>
+              <w:t>Sreya Singh</w:t>
             </w:r>
           </w:p>
           <w:p>
@@ -3269,7 +3172,7 @@
         </w:tc>
         <w:tc>
           <w:tcPr>
-            <w:tcW w:w="2790" w:type="pct"/>
+            <w:tcW w:w="3273" w:type="pct"/>
           </w:tcPr>
           <w:p>
             <w:pPr>
@@ -3330,7 +3233,13 @@
               <w:jc w:val="left"/>
             </w:pPr>
             <w:r>
-              <w:t>Functionality loading VEC images</w:t>
+              <w:t xml:space="preserve">Functionality </w:t>
+            </w:r>
+            <w:r>
+              <w:t xml:space="preserve">opening, reading and loading </w:t>
+            </w:r>
+            <w:r>
+              <w:t>VEC images</w:t>
             </w:r>
           </w:p>
           <w:p>
@@ -3344,6 +3253,19 @@
             </w:pPr>
             <w:r>
               <w:t>GUI functionality</w:t>
+            </w:r>
+          </w:p>
+          <w:p>
+            <w:pPr>
+              <w:pStyle w:val="NoSpacing"/>
+              <w:numPr>
+                <w:ilvl w:val="0"/>
+                <w:numId w:val="4"/>
+              </w:numPr>
+              <w:jc w:val="left"/>
+            </w:pPr>
+            <w:r>
+              <w:t xml:space="preserve">Undo/Redo functionality </w:t>
             </w:r>
           </w:p>
           <w:p>
@@ -3576,21 +3498,7 @@
         <w:rPr>
           <w:i/>
         </w:rPr>
-        <w:t xml:space="preserve">App, </w:t>
-      </w:r>
-      <w:proofErr w:type="gramStart"/>
-      <w:r>
-        <w:rPr>
-          <w:i/>
-        </w:rPr>
-        <w:t>UI.fxml</w:t>
-      </w:r>
-      <w:proofErr w:type="gramEnd"/>
-      <w:r>
-        <w:rPr>
-          <w:i/>
-        </w:rPr>
-        <w:t xml:space="preserve"> </w:t>
+        <w:t xml:space="preserve">App, UI.fxml </w:t>
       </w:r>
       <w:r>
         <w:t xml:space="preserve">and </w:t>
@@ -3825,18 +3733,13 @@
       </w:r>
       <w:proofErr w:type="spellEnd"/>
       <w:r>
-        <w:t xml:space="preserve"> file.  The export tab gives you the options of exporting the designed vector as either </w:t>
-      </w:r>
-      <w:proofErr w:type="gramStart"/>
-      <w:r>
-        <w:t>a .</w:t>
+        <w:t xml:space="preserve"> file.  The export tab gives you the options of exporting the designed vector as either a .</w:t>
       </w:r>
       <w:proofErr w:type="spellStart"/>
       <w:r>
         <w:t>vec</w:t>
       </w:r>
       <w:proofErr w:type="spellEnd"/>
-      <w:proofErr w:type="gramEnd"/>
       <w:r>
         <w:t xml:space="preserve"> filetype or a .</w:t>
       </w:r>
@@ -3889,15 +3792,7 @@
         <w:t xml:space="preserve"> be used immediately except for the polygon.  If the polygon is selected, an additional </w:t>
       </w:r>
       <w:r>
-        <w:t xml:space="preserve">dialogue popup is generated.  This popup asks the user how many points they would like to draw the shape before letting them continue.  From this point, all the user </w:t>
-      </w:r>
-      <w:proofErr w:type="gramStart"/>
-      <w:r>
-        <w:t>has to</w:t>
-      </w:r>
-      <w:proofErr w:type="gramEnd"/>
-      <w:r>
-        <w:t xml:space="preserve"> do is click or drag their mouse on the central canvas to draw the vector.  They can then save their creation as advised earlier.</w:t>
+        <w:t>dialogue popup is generated.  This popup asks the user how many points they would like to draw the shape before letting them continue.  From this point, all the user has to do is click or drag their mouse on the central canvas to draw the vector.  They can then save their creation as advised earlier.</w:t>
       </w:r>
     </w:p>
     <w:p>
@@ -4876,7 +4771,7 @@
       </w:pPr>
     </w:pPrDefault>
   </w:docDefaults>
-  <w:latentStyles w:defLockedState="0" w:defUIPriority="99" w:defSemiHidden="0" w:defUnhideWhenUsed="0" w:defQFormat="0" w:count="375">
+  <w:latentStyles w:defLockedState="0" w:defUIPriority="99" w:defSemiHidden="0" w:defUnhideWhenUsed="0" w:defQFormat="0" w:count="376">
     <w:lsdException w:name="Normal" w:uiPriority="0" w:qFormat="1"/>
     <w:lsdException w:name="heading 1" w:uiPriority="9" w:qFormat="1"/>
     <w:lsdException w:name="heading 2" w:semiHidden="1" w:uiPriority="9" w:unhideWhenUsed="1" w:qFormat="1"/>
@@ -4982,7 +4877,6 @@
     <w:lsdException w:name="HTML Sample" w:semiHidden="1" w:unhideWhenUsed="1"/>
     <w:lsdException w:name="HTML Typewriter" w:semiHidden="1" w:unhideWhenUsed="1"/>
     <w:lsdException w:name="HTML Variable" w:semiHidden="1" w:unhideWhenUsed="1"/>
-    <w:lsdException w:name="Normal Table" w:semiHidden="1" w:unhideWhenUsed="1"/>
     <w:lsdException w:name="annotation subject" w:semiHidden="1" w:unhideWhenUsed="1"/>
     <w:lsdException w:name="No List" w:semiHidden="1" w:unhideWhenUsed="1"/>
     <w:lsdException w:name="Outline List 1" w:semiHidden="1" w:unhideWhenUsed="1"/>
@@ -5029,10 +4923,8 @@
     <w:lsdException w:name="Table Subtle 2" w:semiHidden="1" w:unhideWhenUsed="1"/>
     <w:lsdException w:name="Table Web 1" w:semiHidden="1" w:unhideWhenUsed="1"/>
     <w:lsdException w:name="Table Web 2" w:semiHidden="1" w:unhideWhenUsed="1"/>
-    <w:lsdException w:name="Table Web 3" w:semiHidden="1" w:unhideWhenUsed="1"/>
     <w:lsdException w:name="Balloon Text" w:semiHidden="1" w:unhideWhenUsed="1"/>
     <w:lsdException w:name="Table Grid" w:uiPriority="39"/>
-    <w:lsdException w:name="Table Theme" w:semiHidden="1" w:unhideWhenUsed="1"/>
     <w:lsdException w:name="Placeholder Text" w:semiHidden="1"/>
     <w:lsdException w:name="No Spacing" w:uiPriority="1" w:qFormat="1"/>
     <w:lsdException w:name="Light Shading" w:uiPriority="60"/>
@@ -5252,6 +5144,7 @@
     <w:lsdException w:name="Smart Hyperlink" w:semiHidden="1" w:unhideWhenUsed="1"/>
     <w:lsdException w:name="Hashtag" w:semiHidden="1" w:unhideWhenUsed="1"/>
     <w:lsdException w:name="Unresolved Mention" w:semiHidden="1" w:unhideWhenUsed="1"/>
+    <w:lsdException w:name="Smart Link" w:semiHidden="1" w:unhideWhenUsed="1"/>
   </w:latentStyles>
   <w:style w:type="paragraph" w:default="1" w:styleId="Normal">
     <w:name w:val="Normal"/>
@@ -5907,7 +5800,7 @@
 </file>
 
 <file path=customXml/itemProps2.xml><?xml version="1.0" encoding="utf-8"?>
-<ds:datastoreItem xmlns:ds="http://schemas.openxmlformats.org/officeDocument/2006/customXml" ds:itemID="{849DC3E2-EA1D-490F-B1DB-21AF5BD37F2F}">
+<ds:datastoreItem xmlns:ds="http://schemas.openxmlformats.org/officeDocument/2006/customXml" ds:itemID="{F9241C71-A865-1E47-9F85-32ED80811839}">
   <ds:schemaRefs>
     <ds:schemaRef ds:uri="http://schemas.openxmlformats.org/officeDocument/2006/bibliography"/>
   </ds:schemaRefs>

</xml_diff>

<commit_message>
Junit Files along with Test 4
</commit_message>
<xml_diff>
--- a/Report.docx
+++ b/Report.docx
@@ -4296,13 +4296,106 @@
       <w:pPr>
         <w:pStyle w:val="NoSpacing"/>
       </w:pPr>
+    </w:p>
+    <w:p>
+      <w:pPr>
+        <w:pStyle w:val="Heading2"/>
+      </w:pPr>
+      <w:r>
+        <w:t>ControllerTests</w:t>
+      </w:r>
+    </w:p>
+    <w:p>
+      <w:pPr>
+        <w:pStyle w:val="NoSpacing"/>
+        <w:rPr>
+          <w:b/>
+        </w:rPr>
+      </w:pPr>
+      <w:r>
+        <w:rPr>
+          <w:b/>
+        </w:rPr>
+        <w:t>setUpController</w:t>
+      </w:r>
+    </w:p>
+    <w:p>
+      <w:pPr>
+        <w:pStyle w:val="NoSpacing"/>
+      </w:pPr>
+    </w:p>
+    <w:p>
+      <w:pPr>
+        <w:pStyle w:val="NoSpacing"/>
+        <w:rPr>
+          <w:b/>
+        </w:rPr>
+      </w:pPr>
+      <w:r>
+        <w:rPr>
+          <w:b/>
+        </w:rPr>
+        <w:t>testBrushInput</w:t>
+      </w:r>
+    </w:p>
+    <w:p>
+      <w:pPr>
+        <w:pStyle w:val="NoSpacing"/>
+      </w:pPr>
+    </w:p>
+    <w:p>
+      <w:pPr>
+        <w:pStyle w:val="NoSpacing"/>
+        <w:rPr>
+          <w:b/>
+        </w:rPr>
+      </w:pPr>
+      <w:r>
+        <w:rPr>
+          <w:b/>
+        </w:rPr>
+        <w:t>testClearCanvasHistory</w:t>
+      </w:r>
+      <w:r>
+        <w:rPr>
+          <w:b/>
+        </w:rPr>
+        <w:tab/>
+      </w:r>
+    </w:p>
+    <w:p>
+      <w:pPr>
+        <w:pStyle w:val="NoSpacing"/>
+        <w:rPr>
+          <w:b/>
+        </w:rPr>
+      </w:pPr>
+    </w:p>
+    <w:p>
+      <w:pPr>
+        <w:pStyle w:val="NoSpacing"/>
+        <w:rPr>
+          <w:b/>
+        </w:rPr>
+      </w:pPr>
+      <w:proofErr w:type="spellStart"/>
+      <w:r>
+        <w:rPr>
+          <w:b/>
+        </w:rPr>
+        <w:t>testEmptySaves</w:t>
+      </w:r>
+      <w:proofErr w:type="spellEnd"/>
+    </w:p>
+    <w:p>
+      <w:pPr>
+        <w:pStyle w:val="NoSpacing"/>
+        <w:rPr>
+          <w:b/>
+        </w:rPr>
+      </w:pPr>
       <w:bookmarkStart w:id="13" w:name="_GoBack"/>
       <w:bookmarkEnd w:id="13"/>
-    </w:p>
-    <w:p>
-      <w:pPr>
-        <w:pStyle w:val="NoSpacing"/>
-      </w:pPr>
     </w:p>
     <w:p>
       <w:pPr>
@@ -6340,7 +6433,7 @@
 </file>
 
 <file path=customXml/itemProps2.xml><?xml version="1.0" encoding="utf-8"?>
-<ds:datastoreItem xmlns:ds="http://schemas.openxmlformats.org/officeDocument/2006/customXml" ds:itemID="{7D0EF78A-AC14-4945-B333-2A0BED90079C}">
+<ds:datastoreItem xmlns:ds="http://schemas.openxmlformats.org/officeDocument/2006/customXml" ds:itemID="{BAAF8948-9E17-4F6E-8033-6480D5F37FE8}">
   <ds:schemaRefs>
     <ds:schemaRef ds:uri="http://schemas.openxmlformats.org/officeDocument/2006/bibliography"/>
   </ds:schemaRefs>

</xml_diff>